<commit_message>
Update Maxwell Grad Travel Award Application 2022.docx
</commit_message>
<xml_diff>
--- a/5 Presentations/Maxwell Grad Travel Award Application 2022.docx
+++ b/5 Presentations/Maxwell Grad Travel Award Application 2022.docx
@@ -1,6 +1,6 @@
 
 <file path=word/document.xml><?xml version="1.0" encoding="utf-8"?>
-<w:document xmlns:wpc="http://schemas.microsoft.com/office/word/2010/wordprocessingCanvas" xmlns:cx="http://schemas.microsoft.com/office/drawing/2014/chartex" xmlns:cx1="http://schemas.microsoft.com/office/drawing/2015/9/8/chartex" xmlns:cx2="http://schemas.microsoft.com/office/drawing/2015/10/21/chartex" xmlns:cx3="http://schemas.microsoft.com/office/drawing/2016/5/9/chartex" xmlns:cx4="http://schemas.microsoft.com/office/drawing/2016/5/10/chartex" xmlns:cx5="http://schemas.microsoft.com/office/drawing/2016/5/11/chartex" xmlns:cx6="http://schemas.microsoft.com/office/drawing/2016/5/12/chartex" xmlns:cx7="http://schemas.microsoft.com/office/drawing/2016/5/13/chartex" xmlns:cx8="http://schemas.microsoft.com/office/drawing/2016/5/14/chartex" xmlns:mc="http://schemas.openxmlformats.org/markup-compatibility/2006" xmlns:aink="http://schemas.microsoft.com/office/drawing/2016/ink" xmlns:am3d="http://schemas.microsoft.com/office/drawing/2017/model3d" xmlns:o="urn:schemas-microsoft-com:office:office" xmlns:r="http://schemas.openxmlformats.org/officeDocument/2006/relationships" xmlns:m="http://schemas.openxmlformats.org/officeDocument/2006/math" xmlns:v="urn:schemas-microsoft-com:vml" xmlns:wp14="http://schemas.microsoft.com/office/word/2010/wordprocessingDrawing" xmlns:wp="http://schemas.openxmlformats.org/drawingml/2006/wordprocessingDrawing" xmlns:w10="urn:schemas-microsoft-com:office:word" xmlns:w="http://schemas.openxmlformats.org/wordprocessingml/2006/main" xmlns:w14="http://schemas.microsoft.com/office/word/2010/wordml" xmlns:w15="http://schemas.microsoft.com/office/word/2012/wordml" xmlns:w16cex="http://schemas.microsoft.com/office/word/2018/wordml/cex" xmlns:w16cid="http://schemas.microsoft.com/office/word/2016/wordml/cid" xmlns:w16="http://schemas.microsoft.com/office/word/2018/wordml" xmlns:w16se="http://schemas.microsoft.com/office/word/2015/wordml/symex" xmlns:wpg="http://schemas.microsoft.com/office/word/2010/wordprocessingGroup" xmlns:wpi="http://schemas.microsoft.com/office/word/2010/wordprocessingInk" xmlns:wne="http://schemas.microsoft.com/office/word/2006/wordml" xmlns:wps="http://schemas.microsoft.com/office/word/2010/wordprocessingShape" mc:Ignorable="w14 w15 w16se w16cid w16 w16cex wp14">
+<w:document xmlns:wpc="http://schemas.microsoft.com/office/word/2010/wordprocessingCanvas" xmlns:cx="http://schemas.microsoft.com/office/drawing/2014/chartex" xmlns:cx1="http://schemas.microsoft.com/office/drawing/2015/9/8/chartex" xmlns:cx2="http://schemas.microsoft.com/office/drawing/2015/10/21/chartex" xmlns:cx3="http://schemas.microsoft.com/office/drawing/2016/5/9/chartex" xmlns:cx4="http://schemas.microsoft.com/office/drawing/2016/5/10/chartex" xmlns:cx5="http://schemas.microsoft.com/office/drawing/2016/5/11/chartex" xmlns:cx6="http://schemas.microsoft.com/office/drawing/2016/5/12/chartex" xmlns:cx7="http://schemas.microsoft.com/office/drawing/2016/5/13/chartex" xmlns:cx8="http://schemas.microsoft.com/office/drawing/2016/5/14/chartex" xmlns:mc="http://schemas.openxmlformats.org/markup-compatibility/2006" xmlns:aink="http://schemas.microsoft.com/office/drawing/2016/ink" xmlns:am3d="http://schemas.microsoft.com/office/drawing/2017/model3d" xmlns:o="urn:schemas-microsoft-com:office:office" xmlns:r="http://schemas.openxmlformats.org/officeDocument/2006/relationships" xmlns:m="http://schemas.openxmlformats.org/officeDocument/2006/math" xmlns:v="urn:schemas-microsoft-com:vml" xmlns:wp14="http://schemas.microsoft.com/office/word/2010/wordprocessingDrawing" xmlns:wp="http://schemas.openxmlformats.org/drawingml/2006/wordprocessingDrawing" xmlns:w10="urn:schemas-microsoft-com:office:word" xmlns:w="http://schemas.openxmlformats.org/wordprocessingml/2006/main" xmlns:w14="http://schemas.microsoft.com/office/word/2010/wordml" xmlns:w15="http://schemas.microsoft.com/office/word/2012/wordml" xmlns:w16cex="http://schemas.microsoft.com/office/word/2018/wordml/cex" xmlns:w16cid="http://schemas.microsoft.com/office/word/2016/wordml/cid" xmlns:w16="http://schemas.microsoft.com/office/word/2018/wordml" xmlns:w16sdtdh="http://schemas.microsoft.com/office/word/2020/wordml/sdtdatahash" xmlns:w16se="http://schemas.microsoft.com/office/word/2015/wordml/symex" xmlns:wpg="http://schemas.microsoft.com/office/word/2010/wordprocessingGroup" xmlns:wpi="http://schemas.microsoft.com/office/word/2010/wordprocessingInk" xmlns:wne="http://schemas.microsoft.com/office/word/2006/wordml" xmlns:wps="http://schemas.microsoft.com/office/word/2010/wordprocessingShape" mc:Ignorable="w14 w15 w16se w16cid w16 w16cex w16sdtdh wp14">
   <w:body>
     <w:p>
       <w:pPr>
@@ -1733,7 +1733,6 @@
           <w:szCs w:val="22"/>
         </w:rPr>
       </w:pPr>
-      <w:commentRangeStart w:id="8"/>
       <w:r>
         <w:rPr>
           <w:rFonts w:ascii="Times New Roman" w:hAnsi="Times New Roman"/>
@@ -1833,13 +1832,6 @@
           <w:rFonts w:ascii="Times New Roman" w:hAnsi="Times New Roman"/>
           <w:szCs w:val="22"/>
         </w:rPr>
-        <w:t xml:space="preserve">This is a biennial meeting that provides an opportunity to present research on aging and cognition across a variety of subfields within psychology, including cognitive psychology, neuroscience, and human factors psychology. </w:t>
-      </w:r>
-      <w:r>
-        <w:rPr>
-          <w:rFonts w:ascii="Times New Roman" w:hAnsi="Times New Roman"/>
-          <w:szCs w:val="22"/>
-        </w:rPr>
         <w:t>The primary goal of th</w:t>
       </w:r>
       <w:r>
@@ -1861,49 +1853,70 @@
           <w:rFonts w:ascii="Times New Roman" w:hAnsi="Times New Roman"/>
           <w:szCs w:val="22"/>
         </w:rPr>
-        <w:t>foster collaboration and discussion of various areas of study related to aging while providing a platform for sharing research. Often, t</w:t>
-      </w:r>
-      <w:r>
-        <w:rPr>
-          <w:rFonts w:ascii="Times New Roman" w:hAnsi="Times New Roman"/>
-          <w:szCs w:val="22"/>
-        </w:rPr>
-        <w:t xml:space="preserve">hese meetings focus on new and emerging areas </w:t>
-      </w:r>
-      <w:r>
-        <w:rPr>
-          <w:rFonts w:ascii="Times New Roman" w:hAnsi="Times New Roman"/>
-          <w:szCs w:val="22"/>
-        </w:rPr>
-        <w:t>within the study of aging</w:t>
-      </w:r>
-      <w:r>
-        <w:rPr>
-          <w:rFonts w:ascii="Times New Roman" w:hAnsi="Times New Roman"/>
-          <w:szCs w:val="22"/>
-        </w:rPr>
-        <w:t xml:space="preserve">, the use of novel research techniques, and have an </w:t>
-      </w:r>
-      <w:r>
-        <w:rPr>
-          <w:rFonts w:ascii="Times New Roman" w:hAnsi="Times New Roman"/>
-          <w:szCs w:val="22"/>
-        </w:rPr>
-        <w:t xml:space="preserve">underlying </w:t>
-      </w:r>
-      <w:r>
-        <w:rPr>
-          <w:rFonts w:ascii="Times New Roman" w:hAnsi="Times New Roman"/>
-          <w:szCs w:val="22"/>
-        </w:rPr>
-        <w:t>emphasis on fostering collaboration and discussion amongst cognitive psychologists.</w:t>
-      </w:r>
-      <w:commentRangeEnd w:id="8"/>
-      <w:r>
-        <w:rPr>
-          <w:rStyle w:val="CommentReference"/>
-        </w:rPr>
-        <w:commentReference w:id="8"/>
+        <w:t xml:space="preserve">foster collaboration and discussion of various areas of study related to </w:t>
+      </w:r>
+      <w:r>
+        <w:rPr>
+          <w:rFonts w:ascii="Times New Roman" w:hAnsi="Times New Roman"/>
+          <w:szCs w:val="22"/>
+        </w:rPr>
+        <w:t xml:space="preserve">both healthy and unhealthy </w:t>
+      </w:r>
+      <w:r>
+        <w:rPr>
+          <w:rFonts w:ascii="Times New Roman" w:hAnsi="Times New Roman"/>
+          <w:szCs w:val="22"/>
+        </w:rPr>
+        <w:t xml:space="preserve">aging </w:t>
+      </w:r>
+      <w:r>
+        <w:rPr>
+          <w:rFonts w:ascii="Times New Roman" w:hAnsi="Times New Roman"/>
+          <w:szCs w:val="22"/>
+        </w:rPr>
+        <w:t xml:space="preserve">(e.g., Alzheimer’s Disease) </w:t>
+      </w:r>
+      <w:r>
+        <w:rPr>
+          <w:rFonts w:ascii="Times New Roman" w:hAnsi="Times New Roman"/>
+          <w:szCs w:val="22"/>
+        </w:rPr>
+        <w:t xml:space="preserve">while providing a platform for sharing research. </w:t>
+      </w:r>
+      <w:r>
+        <w:rPr>
+          <w:rFonts w:ascii="Times New Roman" w:hAnsi="Times New Roman"/>
+          <w:szCs w:val="22"/>
+        </w:rPr>
+        <w:t>As such, t</w:t>
+      </w:r>
+      <w:r>
+        <w:rPr>
+          <w:rFonts w:ascii="Times New Roman" w:hAnsi="Times New Roman"/>
+          <w:szCs w:val="22"/>
+        </w:rPr>
+        <w:t xml:space="preserve">his meeting provides </w:t>
+      </w:r>
+      <w:r>
+        <w:rPr>
+          <w:rFonts w:ascii="Times New Roman" w:hAnsi="Times New Roman"/>
+          <w:szCs w:val="22"/>
+        </w:rPr>
+        <w:t>an excellent platform</w:t>
+      </w:r>
+      <w:r>
+        <w:rPr>
+          <w:rFonts w:ascii="Times New Roman" w:hAnsi="Times New Roman"/>
+          <w:szCs w:val="22"/>
+        </w:rPr>
+        <w:t xml:space="preserve"> to present research on aging and cognition across a variety of subfields within psychology, including cognitive psychology, neuroscience, and human factors psychology.</w:t>
+      </w:r>
+      <w:r>
+        <w:rPr>
+          <w:rFonts w:ascii="Times New Roman" w:hAnsi="Times New Roman"/>
+          <w:szCs w:val="22"/>
+        </w:rPr>
+        <w:t xml:space="preserve"> </w:t>
       </w:r>
     </w:p>
     <w:p>
@@ -1924,7 +1937,41 @@
           <w:szCs w:val="22"/>
         </w:rPr>
         <w:tab/>
-        <w:t xml:space="preserve">Participating in this conference is important to my professional development as an academic for two reasons. First, this conference provides me with </w:t>
+      </w:r>
+      <w:r>
+        <w:rPr>
+          <w:rFonts w:ascii="Times New Roman" w:hAnsi="Times New Roman"/>
+          <w:szCs w:val="22"/>
+        </w:rPr>
+        <w:t xml:space="preserve">Participating in this conference is important to my professional development </w:t>
+      </w:r>
+      <w:r>
+        <w:rPr>
+          <w:rFonts w:ascii="Times New Roman" w:hAnsi="Times New Roman"/>
+          <w:szCs w:val="22"/>
+        </w:rPr>
+        <w:t>three</w:t>
+      </w:r>
+      <w:r>
+        <w:rPr>
+          <w:rFonts w:ascii="Times New Roman" w:hAnsi="Times New Roman"/>
+          <w:szCs w:val="22"/>
+        </w:rPr>
+        <w:t xml:space="preserve"> reasons. First, this </w:t>
+      </w:r>
+      <w:r>
+        <w:rPr>
+          <w:rFonts w:ascii="Times New Roman" w:hAnsi="Times New Roman"/>
+          <w:szCs w:val="22"/>
+        </w:rPr>
+        <w:t xml:space="preserve">attending this </w:t>
+      </w:r>
+      <w:r>
+        <w:rPr>
+          <w:rFonts w:ascii="Times New Roman" w:hAnsi="Times New Roman"/>
+          <w:szCs w:val="22"/>
+        </w:rPr>
+        <w:t xml:space="preserve">conference provides me with </w:t>
       </w:r>
       <w:r>
         <w:rPr>
@@ -1952,7 +1999,7 @@
           <w:rFonts w:ascii="Times New Roman" w:hAnsi="Times New Roman"/>
           <w:szCs w:val="22"/>
         </w:rPr>
-        <w:t xml:space="preserve"> consisting of experts in the field of cognitive aging</w:t>
+        <w:t xml:space="preserve"> of experts in the field of cognitive aging</w:t>
       </w:r>
       <w:r>
         <w:rPr>
@@ -1987,21 +2034,70 @@
           <w:rFonts w:ascii="Times New Roman" w:hAnsi="Times New Roman"/>
           <w:szCs w:val="22"/>
         </w:rPr>
-        <w:t>, and gives me exposure to new and emerging trends within the field of cognitive science. Second, this conference provides me with an excellent opportunity to make connections with other researchers in the field, as I will have the opportunity to network with experts</w:t>
-      </w:r>
-      <w:r>
-        <w:rPr>
-          <w:rFonts w:ascii="Times New Roman" w:hAnsi="Times New Roman"/>
-          <w:szCs w:val="22"/>
-        </w:rPr>
-        <w:t xml:space="preserve"> in the field of aging. Given that I am presently on the academic job market, these networking opportunities are critical for my growth as a researcher and my transition towards an academic career following graduation. Finally, the interactions with other researchers and graduate students provided by this conference provides</w:t>
-      </w:r>
-      <w:r>
-        <w:rPr>
-          <w:rFonts w:ascii="Times New Roman" w:hAnsi="Times New Roman"/>
-          <w:szCs w:val="22"/>
-        </w:rPr>
-        <w:t xml:space="preserve"> the possibility of collaboration on future products.</w:t>
+        <w:t xml:space="preserve">, and gives me exposure to new and emerging trends within the field of cognitive science. </w:t>
+      </w:r>
+      <w:r>
+        <w:rPr>
+          <w:rFonts w:ascii="Times New Roman" w:hAnsi="Times New Roman"/>
+          <w:szCs w:val="22"/>
+        </w:rPr>
+        <w:t>Second</w:t>
+      </w:r>
+      <w:r>
+        <w:rPr>
+          <w:rFonts w:ascii="Times New Roman" w:hAnsi="Times New Roman"/>
+          <w:szCs w:val="22"/>
+        </w:rPr>
+        <w:t xml:space="preserve">, </w:t>
+      </w:r>
+      <w:r>
+        <w:rPr>
+          <w:rFonts w:ascii="Times New Roman" w:hAnsi="Times New Roman"/>
+          <w:szCs w:val="22"/>
+        </w:rPr>
+        <w:t>this conference provides me with an excellent opportunity to make connections with other researchers in the field</w:t>
+      </w:r>
+      <w:r>
+        <w:rPr>
+          <w:rFonts w:ascii="Times New Roman" w:hAnsi="Times New Roman"/>
+          <w:szCs w:val="22"/>
+        </w:rPr>
+        <w:t xml:space="preserve"> of aging</w:t>
+      </w:r>
+      <w:r>
+        <w:rPr>
+          <w:rFonts w:ascii="Times New Roman" w:hAnsi="Times New Roman"/>
+          <w:szCs w:val="22"/>
+        </w:rPr>
+        <w:t xml:space="preserve">, as </w:t>
+      </w:r>
+      <w:r>
+        <w:rPr>
+          <w:rFonts w:ascii="Times New Roman" w:hAnsi="Times New Roman"/>
+          <w:szCs w:val="22"/>
+        </w:rPr>
+        <w:t>it will provide me with ample opportunities for networking</w:t>
+      </w:r>
+      <w:r>
+        <w:rPr>
+          <w:rFonts w:ascii="Times New Roman" w:hAnsi="Times New Roman"/>
+          <w:szCs w:val="22"/>
+        </w:rPr>
+        <w:t xml:space="preserve">. Given that I am </w:t>
+      </w:r>
+      <w:r>
+        <w:rPr>
+          <w:rFonts w:ascii="Times New Roman" w:hAnsi="Times New Roman"/>
+          <w:szCs w:val="22"/>
+        </w:rPr>
+        <w:t xml:space="preserve">currently </w:t>
+      </w:r>
+      <w:r>
+        <w:rPr>
+          <w:rFonts w:ascii="Times New Roman" w:hAnsi="Times New Roman"/>
+          <w:szCs w:val="22"/>
+        </w:rPr>
+        <w:t xml:space="preserve">on the academic job market, these networking opportunities are critical for my growth as a researcher and my transition towards an academic career following graduation. </w:t>
       </w:r>
     </w:p>
     <w:p>
@@ -2111,15 +2207,7 @@
         <w:t>Authors:</w:t>
       </w:r>
       <w:r>
-        <w:t xml:space="preserve"> Jacob M. </w:t>
-      </w:r>
-      <w:proofErr w:type="spellStart"/>
-      <w:r>
-        <w:t>Namias</w:t>
-      </w:r>
-      <w:proofErr w:type="spellEnd"/>
-      <w:r>
-        <w:t xml:space="preserve">, Nicholas P. Maxwell, &amp; Mark J. Huff </w:t>
+        <w:t xml:space="preserve"> Jacob M. Namias, Nicholas P. Maxwell, &amp; Mark J. Huff </w:t>
       </w:r>
     </w:p>
     <w:p>
@@ -2143,47 +2231,7 @@
         <w:pStyle w:val="NormalWeb"/>
       </w:pPr>
       <w:r>
-        <w:t xml:space="preserve">The Consonant-Vowel/Odd-Even task (CVOE, </w:t>
-      </w:r>
-      <w:proofErr w:type="spellStart"/>
-      <w:r>
-        <w:t>Minear</w:t>
-      </w:r>
-      <w:proofErr w:type="spellEnd"/>
-      <w:r>
-        <w:t xml:space="preserve"> &amp; Shah, 2008) is a task-switching paradigm that measures local and global task-switching costs. Participants are shown bivalent stimuli (e.g., A-18) and are asked to classify the letter (consonant/vowel) or the number (odd/even). Global switch costs (i.e., error rates and latencies for switch vs. pure trials) have been shown to increase as a function of both age and cognitive impairment. Older adults, however, have shown reduced local switch costs (i.e., switch vs. non-switch trials within switch blocks) for RTs relative to younger adults, suggesting that they are less tuned to the task (Huff, </w:t>
-      </w:r>
-      <w:proofErr w:type="spellStart"/>
-      <w:r>
-        <w:t>Balota</w:t>
-      </w:r>
-      <w:proofErr w:type="spellEnd"/>
-      <w:r>
-        <w:t xml:space="preserve">, </w:t>
-      </w:r>
-      <w:proofErr w:type="spellStart"/>
-      <w:r>
-        <w:t>Minear</w:t>
-      </w:r>
-      <w:proofErr w:type="spellEnd"/>
-      <w:r>
-        <w:t xml:space="preserve">, </w:t>
-      </w:r>
-      <w:proofErr w:type="spellStart"/>
-      <w:r>
-        <w:t>Aschenbrenner</w:t>
-      </w:r>
-      <w:proofErr w:type="spellEnd"/>
-      <w:r>
-        <w:t xml:space="preserve">, &amp; </w:t>
-      </w:r>
-      <w:proofErr w:type="spellStart"/>
-      <w:r>
-        <w:t>Duchek</w:t>
-      </w:r>
-      <w:proofErr w:type="spellEnd"/>
-      <w:r>
-        <w:t xml:space="preserve">, 2015). Prior work has investigated switch costs using an alternating-runs sequencing in which task switching is predictive (i.e., CV-CV-OE-OE-CV-CV, etc.). The present study compares alternating-runs to a separate block in which switching occurs unpredictably (i.e., random CV/OE trials). Older adults again showed greater RTs versus younger adults across all trial types. Further, older adults showed increased global switch costs for both sequences, but local switch costs were only greater for the random sequence. RT distributions were further investigated. Regarding error rates, younger and older adults showed similar errors, but errors were greater for mild cognitively impaired (MCI) older adults. Our findings suggest that task-set reconfiguration processes associated with local switch costs are particularly taxed for older adults when switching is nonpredictive, and this pattern is exaggerated for those with mild cognitive impairment. </w:t>
+        <w:t xml:space="preserve">The Consonant-Vowel/Odd-Even task (CVOE, Minear &amp; Shah, 2008) is a task-switching paradigm that measures local and global task-switching costs. Participants are shown bivalent stimuli (e.g., A-18) and are asked to classify the letter (consonant/vowel) or the number (odd/even). Global switch costs (i.e., error rates and latencies for switch vs. pure trials) have been shown to increase as a function of both age and cognitive impairment. Older adults, however, have shown reduced local switch costs (i.e., switch vs. non-switch trials within switch blocks) for RTs relative to younger adults, suggesting that they are less tuned to the task (Huff, Balota, Minear, Aschenbrenner, &amp; Duchek, 2015). Prior work has investigated switch costs using an alternating-runs sequencing in which task switching is predictive (i.e., CV-CV-OE-OE-CV-CV, etc.). The present study compares alternating-runs to a separate block in which switching occurs unpredictably (i.e., random CV/OE trials). Older adults again showed greater RTs versus younger adults across all trial types. Further, older adults showed increased global switch costs for both sequences, but local switch costs were only greater for the random sequence. RT distributions were further investigated. Regarding error rates, younger and older adults showed similar errors, but errors were greater for mild cognitively impaired (MCI) older adults. Our findings suggest that task-set reconfiguration processes associated with local switch costs are particularly taxed for older adults when switching is nonpredictive, and this pattern is exaggerated for those with mild cognitive impairment. </w:t>
       </w:r>
     </w:p>
     <w:p>
@@ -2215,7 +2263,7 @@
     </w:p>
     <w:p/>
     <w:p>
-      <w:commentRangeStart w:id="9"/>
+      <w:commentRangeStart w:id="8"/>
       <w:r>
         <w:t xml:space="preserve">I am expecting a round trip flight from </w:t>
       </w:r>
@@ -2235,13 +2283,13 @@
         <w:t>230.</w:t>
       </w:r>
     </w:p>
-    <w:commentRangeEnd w:id="9"/>
+    <w:commentRangeEnd w:id="8"/>
     <w:p>
       <w:r>
         <w:rPr>
           <w:rStyle w:val="CommentReference"/>
         </w:rPr>
-        <w:commentReference w:id="9"/>
+        <w:commentReference w:id="8"/>
       </w:r>
     </w:p>
     <w:p>
@@ -2432,7 +2480,7 @@
 </file>
 
 <file path=word/comments.xml><?xml version="1.0" encoding="utf-8"?>
-<w:comments xmlns:wpc="http://schemas.microsoft.com/office/word/2010/wordprocessingCanvas" xmlns:cx="http://schemas.microsoft.com/office/drawing/2014/chartex" xmlns:cx1="http://schemas.microsoft.com/office/drawing/2015/9/8/chartex" xmlns:cx2="http://schemas.microsoft.com/office/drawing/2015/10/21/chartex" xmlns:cx3="http://schemas.microsoft.com/office/drawing/2016/5/9/chartex" xmlns:cx4="http://schemas.microsoft.com/office/drawing/2016/5/10/chartex" xmlns:cx5="http://schemas.microsoft.com/office/drawing/2016/5/11/chartex" xmlns:cx6="http://schemas.microsoft.com/office/drawing/2016/5/12/chartex" xmlns:cx7="http://schemas.microsoft.com/office/drawing/2016/5/13/chartex" xmlns:cx8="http://schemas.microsoft.com/office/drawing/2016/5/14/chartex" xmlns:mc="http://schemas.openxmlformats.org/markup-compatibility/2006" xmlns:aink="http://schemas.microsoft.com/office/drawing/2016/ink" xmlns:am3d="http://schemas.microsoft.com/office/drawing/2017/model3d" xmlns:o="urn:schemas-microsoft-com:office:office" xmlns:r="http://schemas.openxmlformats.org/officeDocument/2006/relationships" xmlns:m="http://schemas.openxmlformats.org/officeDocument/2006/math" xmlns:v="urn:schemas-microsoft-com:vml" xmlns:wp14="http://schemas.microsoft.com/office/word/2010/wordprocessingDrawing" xmlns:wp="http://schemas.openxmlformats.org/drawingml/2006/wordprocessingDrawing" xmlns:w10="urn:schemas-microsoft-com:office:word" xmlns:w="http://schemas.openxmlformats.org/wordprocessingml/2006/main" xmlns:w14="http://schemas.microsoft.com/office/word/2010/wordml" xmlns:w15="http://schemas.microsoft.com/office/word/2012/wordml" xmlns:w16cex="http://schemas.microsoft.com/office/word/2018/wordml/cex" xmlns:w16cid="http://schemas.microsoft.com/office/word/2016/wordml/cid" xmlns:w16="http://schemas.microsoft.com/office/word/2018/wordml" xmlns:w16se="http://schemas.microsoft.com/office/word/2015/wordml/symex" xmlns:wpg="http://schemas.microsoft.com/office/word/2010/wordprocessingGroup" xmlns:wpi="http://schemas.microsoft.com/office/word/2010/wordprocessingInk" xmlns:wne="http://schemas.microsoft.com/office/word/2006/wordml" xmlns:wps="http://schemas.microsoft.com/office/word/2010/wordprocessingShape" mc:Ignorable="w14 w15 w16se w16cid w16 w16cex wp14">
+<w:comments xmlns:wpc="http://schemas.microsoft.com/office/word/2010/wordprocessingCanvas" xmlns:cx="http://schemas.microsoft.com/office/drawing/2014/chartex" xmlns:cx1="http://schemas.microsoft.com/office/drawing/2015/9/8/chartex" xmlns:cx2="http://schemas.microsoft.com/office/drawing/2015/10/21/chartex" xmlns:cx3="http://schemas.microsoft.com/office/drawing/2016/5/9/chartex" xmlns:cx4="http://schemas.microsoft.com/office/drawing/2016/5/10/chartex" xmlns:cx5="http://schemas.microsoft.com/office/drawing/2016/5/11/chartex" xmlns:cx6="http://schemas.microsoft.com/office/drawing/2016/5/12/chartex" xmlns:cx7="http://schemas.microsoft.com/office/drawing/2016/5/13/chartex" xmlns:cx8="http://schemas.microsoft.com/office/drawing/2016/5/14/chartex" xmlns:mc="http://schemas.openxmlformats.org/markup-compatibility/2006" xmlns:aink="http://schemas.microsoft.com/office/drawing/2016/ink" xmlns:am3d="http://schemas.microsoft.com/office/drawing/2017/model3d" xmlns:o="urn:schemas-microsoft-com:office:office" xmlns:r="http://schemas.openxmlformats.org/officeDocument/2006/relationships" xmlns:m="http://schemas.openxmlformats.org/officeDocument/2006/math" xmlns:v="urn:schemas-microsoft-com:vml" xmlns:wp14="http://schemas.microsoft.com/office/word/2010/wordprocessingDrawing" xmlns:wp="http://schemas.openxmlformats.org/drawingml/2006/wordprocessingDrawing" xmlns:w10="urn:schemas-microsoft-com:office:word" xmlns:w="http://schemas.openxmlformats.org/wordprocessingml/2006/main" xmlns:w14="http://schemas.microsoft.com/office/word/2010/wordml" xmlns:w15="http://schemas.microsoft.com/office/word/2012/wordml" xmlns:w16cex="http://schemas.microsoft.com/office/word/2018/wordml/cex" xmlns:w16cid="http://schemas.microsoft.com/office/word/2016/wordml/cid" xmlns:w16="http://schemas.microsoft.com/office/word/2018/wordml" xmlns:w16sdtdh="http://schemas.microsoft.com/office/word/2020/wordml/sdtdatahash" xmlns:w16se="http://schemas.microsoft.com/office/word/2015/wordml/symex" xmlns:wpg="http://schemas.microsoft.com/office/word/2010/wordprocessingGroup" xmlns:wpi="http://schemas.microsoft.com/office/word/2010/wordprocessingInk" xmlns:wne="http://schemas.microsoft.com/office/word/2006/wordml" xmlns:wps="http://schemas.microsoft.com/office/word/2010/wordprocessingShape" mc:Ignorable="w14 w15 w16se w16cid w16 w16cex w16sdtdh wp14">
   <w:comment w:id="7" w:author="Nicholas Maxwell" w:date="2022-01-20T09:22:00Z" w:initials="NM">
     <w:p>
       <w:pPr>
@@ -2449,23 +2497,7 @@
       </w:r>
     </w:p>
   </w:comment>
-  <w:comment w:id="8" w:author="Nicholas Maxwell" w:date="2022-01-20T10:25:00Z" w:initials="NM">
-    <w:p>
-      <w:pPr>
-        <w:pStyle w:val="CommentText"/>
-      </w:pPr>
-      <w:r>
-        <w:rPr>
-          <w:rStyle w:val="CommentReference"/>
-        </w:rPr>
-        <w:annotationRef/>
-      </w:r>
-      <w:r>
-        <w:t>I need to edit this a few more times</w:t>
-      </w:r>
-    </w:p>
-  </w:comment>
-  <w:comment w:id="9" w:author="Nicholas Maxwell" w:date="2022-01-20T09:21:00Z" w:initials="NM">
+  <w:comment w:id="8" w:author="Nicholas Maxwell" w:date="2022-01-20T09:21:00Z" w:initials="NM">
     <w:p>
       <w:pPr>
         <w:pStyle w:val="CommentText"/>
@@ -2485,31 +2517,28 @@
 </file>
 
 <file path=word/commentsExtended.xml><?xml version="1.0" encoding="utf-8"?>
-<w15:commentsEx xmlns:wpc="http://schemas.microsoft.com/office/word/2010/wordprocessingCanvas" xmlns:cx="http://schemas.microsoft.com/office/drawing/2014/chartex" xmlns:cx1="http://schemas.microsoft.com/office/drawing/2015/9/8/chartex" xmlns:cx2="http://schemas.microsoft.com/office/drawing/2015/10/21/chartex" xmlns:cx3="http://schemas.microsoft.com/office/drawing/2016/5/9/chartex" xmlns:cx4="http://schemas.microsoft.com/office/drawing/2016/5/10/chartex" xmlns:cx5="http://schemas.microsoft.com/office/drawing/2016/5/11/chartex" xmlns:cx6="http://schemas.microsoft.com/office/drawing/2016/5/12/chartex" xmlns:cx7="http://schemas.microsoft.com/office/drawing/2016/5/13/chartex" xmlns:cx8="http://schemas.microsoft.com/office/drawing/2016/5/14/chartex" xmlns:mc="http://schemas.openxmlformats.org/markup-compatibility/2006" xmlns:aink="http://schemas.microsoft.com/office/drawing/2016/ink" xmlns:am3d="http://schemas.microsoft.com/office/drawing/2017/model3d" xmlns:o="urn:schemas-microsoft-com:office:office" xmlns:r="http://schemas.openxmlformats.org/officeDocument/2006/relationships" xmlns:m="http://schemas.openxmlformats.org/officeDocument/2006/math" xmlns:v="urn:schemas-microsoft-com:vml" xmlns:wp14="http://schemas.microsoft.com/office/word/2010/wordprocessingDrawing" xmlns:wp="http://schemas.openxmlformats.org/drawingml/2006/wordprocessingDrawing" xmlns:w10="urn:schemas-microsoft-com:office:word" xmlns:w="http://schemas.openxmlformats.org/wordprocessingml/2006/main" xmlns:w14="http://schemas.microsoft.com/office/word/2010/wordml" xmlns:w15="http://schemas.microsoft.com/office/word/2012/wordml" xmlns:w16cex="http://schemas.microsoft.com/office/word/2018/wordml/cex" xmlns:w16cid="http://schemas.microsoft.com/office/word/2016/wordml/cid" xmlns:w16="http://schemas.microsoft.com/office/word/2018/wordml" xmlns:w16se="http://schemas.microsoft.com/office/word/2015/wordml/symex" xmlns:wpg="http://schemas.microsoft.com/office/word/2010/wordprocessingGroup" xmlns:wpi="http://schemas.microsoft.com/office/word/2010/wordprocessingInk" xmlns:wne="http://schemas.microsoft.com/office/word/2006/wordml" xmlns:wps="http://schemas.microsoft.com/office/word/2010/wordprocessingShape" mc:Ignorable="w14 w15 w16se w16cid w16 w16cex wp14">
+<w15:commentsEx xmlns:wpc="http://schemas.microsoft.com/office/word/2010/wordprocessingCanvas" xmlns:cx="http://schemas.microsoft.com/office/drawing/2014/chartex" xmlns:cx1="http://schemas.microsoft.com/office/drawing/2015/9/8/chartex" xmlns:cx2="http://schemas.microsoft.com/office/drawing/2015/10/21/chartex" xmlns:cx3="http://schemas.microsoft.com/office/drawing/2016/5/9/chartex" xmlns:cx4="http://schemas.microsoft.com/office/drawing/2016/5/10/chartex" xmlns:cx5="http://schemas.microsoft.com/office/drawing/2016/5/11/chartex" xmlns:cx6="http://schemas.microsoft.com/office/drawing/2016/5/12/chartex" xmlns:cx7="http://schemas.microsoft.com/office/drawing/2016/5/13/chartex" xmlns:cx8="http://schemas.microsoft.com/office/drawing/2016/5/14/chartex" xmlns:mc="http://schemas.openxmlformats.org/markup-compatibility/2006" xmlns:aink="http://schemas.microsoft.com/office/drawing/2016/ink" xmlns:am3d="http://schemas.microsoft.com/office/drawing/2017/model3d" xmlns:o="urn:schemas-microsoft-com:office:office" xmlns:r="http://schemas.openxmlformats.org/officeDocument/2006/relationships" xmlns:m="http://schemas.openxmlformats.org/officeDocument/2006/math" xmlns:v="urn:schemas-microsoft-com:vml" xmlns:wp14="http://schemas.microsoft.com/office/word/2010/wordprocessingDrawing" xmlns:wp="http://schemas.openxmlformats.org/drawingml/2006/wordprocessingDrawing" xmlns:w10="urn:schemas-microsoft-com:office:word" xmlns:w="http://schemas.openxmlformats.org/wordprocessingml/2006/main" xmlns:w14="http://schemas.microsoft.com/office/word/2010/wordml" xmlns:w15="http://schemas.microsoft.com/office/word/2012/wordml" xmlns:w16cex="http://schemas.microsoft.com/office/word/2018/wordml/cex" xmlns:w16cid="http://schemas.microsoft.com/office/word/2016/wordml/cid" xmlns:w16="http://schemas.microsoft.com/office/word/2018/wordml" xmlns:w16sdtdh="http://schemas.microsoft.com/office/word/2020/wordml/sdtdatahash" xmlns:w16se="http://schemas.microsoft.com/office/word/2015/wordml/symex" xmlns:wpg="http://schemas.microsoft.com/office/word/2010/wordprocessingGroup" xmlns:wpi="http://schemas.microsoft.com/office/word/2010/wordprocessingInk" xmlns:wne="http://schemas.microsoft.com/office/word/2006/wordml" xmlns:wps="http://schemas.microsoft.com/office/word/2010/wordprocessingShape" mc:Ignorable="w14 w15 w16se w16cid w16 w16cex w16sdtdh wp14">
   <w15:commentEx w15:paraId="5B9A71B0" w15:done="0"/>
-  <w15:commentEx w15:paraId="002BFDD2" w15:done="0"/>
   <w15:commentEx w15:paraId="3438B060" w15:done="0"/>
 </w15:commentsEx>
 </file>
 
 <file path=word/commentsExtensible.xml><?xml version="1.0" encoding="utf-8"?>
-<w16cex:commentsExtensible xmlns:wpc="http://schemas.microsoft.com/office/word/2010/wordprocessingCanvas" xmlns:cx="http://schemas.microsoft.com/office/drawing/2014/chartex" xmlns:cx1="http://schemas.microsoft.com/office/drawing/2015/9/8/chartex" xmlns:cx2="http://schemas.microsoft.com/office/drawing/2015/10/21/chartex" xmlns:cx3="http://schemas.microsoft.com/office/drawing/2016/5/9/chartex" xmlns:cx4="http://schemas.microsoft.com/office/drawing/2016/5/10/chartex" xmlns:cx5="http://schemas.microsoft.com/office/drawing/2016/5/11/chartex" xmlns:cx6="http://schemas.microsoft.com/office/drawing/2016/5/12/chartex" xmlns:cx7="http://schemas.microsoft.com/office/drawing/2016/5/13/chartex" xmlns:cx8="http://schemas.microsoft.com/office/drawing/2016/5/14/chartex" xmlns:mc="http://schemas.openxmlformats.org/markup-compatibility/2006" xmlns:aink="http://schemas.microsoft.com/office/drawing/2016/ink" xmlns:am3d="http://schemas.microsoft.com/office/drawing/2017/model3d" xmlns:o="urn:schemas-microsoft-com:office:office" xmlns:r="http://schemas.openxmlformats.org/officeDocument/2006/relationships" xmlns:m="http://schemas.openxmlformats.org/officeDocument/2006/math" xmlns:v="urn:schemas-microsoft-com:vml" xmlns:wp14="http://schemas.microsoft.com/office/word/2010/wordprocessingDrawing" xmlns:wp="http://schemas.openxmlformats.org/drawingml/2006/wordprocessingDrawing" xmlns:w10="urn:schemas-microsoft-com:office:word" xmlns:w="http://schemas.openxmlformats.org/wordprocessingml/2006/main" xmlns:w14="http://schemas.microsoft.com/office/word/2010/wordml" xmlns:w15="http://schemas.microsoft.com/office/word/2012/wordml" xmlns:w16cex="http://schemas.microsoft.com/office/word/2018/wordml/cex" xmlns:w16cid="http://schemas.microsoft.com/office/word/2016/wordml/cid" xmlns:w16="http://schemas.microsoft.com/office/word/2018/wordml" xmlns:w16se="http://schemas.microsoft.com/office/word/2015/wordml/symex" xmlns:wpg="http://schemas.microsoft.com/office/word/2010/wordprocessingGroup" xmlns:wpi="http://schemas.microsoft.com/office/word/2010/wordprocessingInk" xmlns:wne="http://schemas.microsoft.com/office/word/2006/wordml" xmlns:wps="http://schemas.microsoft.com/office/word/2010/wordprocessingShape" mc:Ignorable="w14 w15 w16se w16cid w16 w16cex wp14">
+<w16cex:commentsExtensible xmlns:wpc="http://schemas.microsoft.com/office/word/2010/wordprocessingCanvas" xmlns:cx="http://schemas.microsoft.com/office/drawing/2014/chartex" xmlns:cx1="http://schemas.microsoft.com/office/drawing/2015/9/8/chartex" xmlns:cx2="http://schemas.microsoft.com/office/drawing/2015/10/21/chartex" xmlns:cx3="http://schemas.microsoft.com/office/drawing/2016/5/9/chartex" xmlns:cx4="http://schemas.microsoft.com/office/drawing/2016/5/10/chartex" xmlns:cx5="http://schemas.microsoft.com/office/drawing/2016/5/11/chartex" xmlns:cx6="http://schemas.microsoft.com/office/drawing/2016/5/12/chartex" xmlns:cx7="http://schemas.microsoft.com/office/drawing/2016/5/13/chartex" xmlns:cx8="http://schemas.microsoft.com/office/drawing/2016/5/14/chartex" xmlns:mc="http://schemas.openxmlformats.org/markup-compatibility/2006" xmlns:aink="http://schemas.microsoft.com/office/drawing/2016/ink" xmlns:am3d="http://schemas.microsoft.com/office/drawing/2017/model3d" xmlns:o="urn:schemas-microsoft-com:office:office" xmlns:r="http://schemas.openxmlformats.org/officeDocument/2006/relationships" xmlns:m="http://schemas.openxmlformats.org/officeDocument/2006/math" xmlns:v="urn:schemas-microsoft-com:vml" xmlns:wp14="http://schemas.microsoft.com/office/word/2010/wordprocessingDrawing" xmlns:wp="http://schemas.openxmlformats.org/drawingml/2006/wordprocessingDrawing" xmlns:w10="urn:schemas-microsoft-com:office:word" xmlns:w="http://schemas.openxmlformats.org/wordprocessingml/2006/main" xmlns:w14="http://schemas.microsoft.com/office/word/2010/wordml" xmlns:w15="http://schemas.microsoft.com/office/word/2012/wordml" xmlns:w16cex="http://schemas.microsoft.com/office/word/2018/wordml/cex" xmlns:w16cid="http://schemas.microsoft.com/office/word/2016/wordml/cid" xmlns:w16="http://schemas.microsoft.com/office/word/2018/wordml" xmlns:w16sdtdh="http://schemas.microsoft.com/office/word/2020/wordml/sdtdatahash" xmlns:w16se="http://schemas.microsoft.com/office/word/2015/wordml/symex" xmlns:wpg="http://schemas.microsoft.com/office/word/2010/wordprocessingGroup" xmlns:wpi="http://schemas.microsoft.com/office/word/2010/wordprocessingInk" xmlns:wne="http://schemas.microsoft.com/office/word/2006/wordml" xmlns:wps="http://schemas.microsoft.com/office/word/2010/wordprocessingShape" mc:Ignorable="w14 w15 w16se w16cid w16 w16cex w16sdtdh wp14">
   <w16cex:commentExtensible w16cex:durableId="2593A83D" w16cex:dateUtc="2022-01-20T15:22:00Z"/>
-  <w16cex:commentExtensible w16cex:durableId="2593B71A" w16cex:dateUtc="2022-01-20T16:25:00Z"/>
   <w16cex:commentExtensible w16cex:durableId="2593A81B" w16cex:dateUtc="2022-01-20T15:21:00Z"/>
 </w16cex:commentsExtensible>
 </file>
 
 <file path=word/commentsIds.xml><?xml version="1.0" encoding="utf-8"?>
-<w16cid:commentsIds xmlns:wpc="http://schemas.microsoft.com/office/word/2010/wordprocessingCanvas" xmlns:cx="http://schemas.microsoft.com/office/drawing/2014/chartex" xmlns:cx1="http://schemas.microsoft.com/office/drawing/2015/9/8/chartex" xmlns:cx2="http://schemas.microsoft.com/office/drawing/2015/10/21/chartex" xmlns:cx3="http://schemas.microsoft.com/office/drawing/2016/5/9/chartex" xmlns:cx4="http://schemas.microsoft.com/office/drawing/2016/5/10/chartex" xmlns:cx5="http://schemas.microsoft.com/office/drawing/2016/5/11/chartex" xmlns:cx6="http://schemas.microsoft.com/office/drawing/2016/5/12/chartex" xmlns:cx7="http://schemas.microsoft.com/office/drawing/2016/5/13/chartex" xmlns:cx8="http://schemas.microsoft.com/office/drawing/2016/5/14/chartex" xmlns:mc="http://schemas.openxmlformats.org/markup-compatibility/2006" xmlns:aink="http://schemas.microsoft.com/office/drawing/2016/ink" xmlns:am3d="http://schemas.microsoft.com/office/drawing/2017/model3d" xmlns:o="urn:schemas-microsoft-com:office:office" xmlns:r="http://schemas.openxmlformats.org/officeDocument/2006/relationships" xmlns:m="http://schemas.openxmlformats.org/officeDocument/2006/math" xmlns:v="urn:schemas-microsoft-com:vml" xmlns:wp14="http://schemas.microsoft.com/office/word/2010/wordprocessingDrawing" xmlns:wp="http://schemas.openxmlformats.org/drawingml/2006/wordprocessingDrawing" xmlns:w10="urn:schemas-microsoft-com:office:word" xmlns:w="http://schemas.openxmlformats.org/wordprocessingml/2006/main" xmlns:w14="http://schemas.microsoft.com/office/word/2010/wordml" xmlns:w15="http://schemas.microsoft.com/office/word/2012/wordml" xmlns:w16cex="http://schemas.microsoft.com/office/word/2018/wordml/cex" xmlns:w16cid="http://schemas.microsoft.com/office/word/2016/wordml/cid" xmlns:w16="http://schemas.microsoft.com/office/word/2018/wordml" xmlns:w16se="http://schemas.microsoft.com/office/word/2015/wordml/symex" xmlns:wpg="http://schemas.microsoft.com/office/word/2010/wordprocessingGroup" xmlns:wpi="http://schemas.microsoft.com/office/word/2010/wordprocessingInk" xmlns:wne="http://schemas.microsoft.com/office/word/2006/wordml" xmlns:wps="http://schemas.microsoft.com/office/word/2010/wordprocessingShape" mc:Ignorable="w14 w15 w16se w16cid w16 w16cex wp14">
+<w16cid:commentsIds xmlns:wpc="http://schemas.microsoft.com/office/word/2010/wordprocessingCanvas" xmlns:cx="http://schemas.microsoft.com/office/drawing/2014/chartex" xmlns:cx1="http://schemas.microsoft.com/office/drawing/2015/9/8/chartex" xmlns:cx2="http://schemas.microsoft.com/office/drawing/2015/10/21/chartex" xmlns:cx3="http://schemas.microsoft.com/office/drawing/2016/5/9/chartex" xmlns:cx4="http://schemas.microsoft.com/office/drawing/2016/5/10/chartex" xmlns:cx5="http://schemas.microsoft.com/office/drawing/2016/5/11/chartex" xmlns:cx6="http://schemas.microsoft.com/office/drawing/2016/5/12/chartex" xmlns:cx7="http://schemas.microsoft.com/office/drawing/2016/5/13/chartex" xmlns:cx8="http://schemas.microsoft.com/office/drawing/2016/5/14/chartex" xmlns:mc="http://schemas.openxmlformats.org/markup-compatibility/2006" xmlns:aink="http://schemas.microsoft.com/office/drawing/2016/ink" xmlns:am3d="http://schemas.microsoft.com/office/drawing/2017/model3d" xmlns:o="urn:schemas-microsoft-com:office:office" xmlns:r="http://schemas.openxmlformats.org/officeDocument/2006/relationships" xmlns:m="http://schemas.openxmlformats.org/officeDocument/2006/math" xmlns:v="urn:schemas-microsoft-com:vml" xmlns:wp14="http://schemas.microsoft.com/office/word/2010/wordprocessingDrawing" xmlns:wp="http://schemas.openxmlformats.org/drawingml/2006/wordprocessingDrawing" xmlns:w10="urn:schemas-microsoft-com:office:word" xmlns:w="http://schemas.openxmlformats.org/wordprocessingml/2006/main" xmlns:w14="http://schemas.microsoft.com/office/word/2010/wordml" xmlns:w15="http://schemas.microsoft.com/office/word/2012/wordml" xmlns:w16cex="http://schemas.microsoft.com/office/word/2018/wordml/cex" xmlns:w16cid="http://schemas.microsoft.com/office/word/2016/wordml/cid" xmlns:w16="http://schemas.microsoft.com/office/word/2018/wordml" xmlns:w16sdtdh="http://schemas.microsoft.com/office/word/2020/wordml/sdtdatahash" xmlns:w16se="http://schemas.microsoft.com/office/word/2015/wordml/symex" xmlns:wpg="http://schemas.microsoft.com/office/word/2010/wordprocessingGroup" xmlns:wpi="http://schemas.microsoft.com/office/word/2010/wordprocessingInk" xmlns:wne="http://schemas.microsoft.com/office/word/2006/wordml" xmlns:wps="http://schemas.microsoft.com/office/word/2010/wordprocessingShape" mc:Ignorable="w14 w15 w16se w16cid w16 w16cex w16sdtdh wp14">
   <w16cid:commentId w16cid:paraId="5B9A71B0" w16cid:durableId="2593A83D"/>
-  <w16cid:commentId w16cid:paraId="002BFDD2" w16cid:durableId="2593B71A"/>
   <w16cid:commentId w16cid:paraId="3438B060" w16cid:durableId="2593A81B"/>
 </w16cid:commentsIds>
 </file>
 
 <file path=word/people.xml><?xml version="1.0" encoding="utf-8"?>
-<w15:people xmlns:wpc="http://schemas.microsoft.com/office/word/2010/wordprocessingCanvas" xmlns:cx="http://schemas.microsoft.com/office/drawing/2014/chartex" xmlns:cx1="http://schemas.microsoft.com/office/drawing/2015/9/8/chartex" xmlns:cx2="http://schemas.microsoft.com/office/drawing/2015/10/21/chartex" xmlns:cx3="http://schemas.microsoft.com/office/drawing/2016/5/9/chartex" xmlns:cx4="http://schemas.microsoft.com/office/drawing/2016/5/10/chartex" xmlns:cx5="http://schemas.microsoft.com/office/drawing/2016/5/11/chartex" xmlns:cx6="http://schemas.microsoft.com/office/drawing/2016/5/12/chartex" xmlns:cx7="http://schemas.microsoft.com/office/drawing/2016/5/13/chartex" xmlns:cx8="http://schemas.microsoft.com/office/drawing/2016/5/14/chartex" xmlns:mc="http://schemas.openxmlformats.org/markup-compatibility/2006" xmlns:aink="http://schemas.microsoft.com/office/drawing/2016/ink" xmlns:am3d="http://schemas.microsoft.com/office/drawing/2017/model3d" xmlns:o="urn:schemas-microsoft-com:office:office" xmlns:r="http://schemas.openxmlformats.org/officeDocument/2006/relationships" xmlns:m="http://schemas.openxmlformats.org/officeDocument/2006/math" xmlns:v="urn:schemas-microsoft-com:vml" xmlns:wp14="http://schemas.microsoft.com/office/word/2010/wordprocessingDrawing" xmlns:wp="http://schemas.openxmlformats.org/drawingml/2006/wordprocessingDrawing" xmlns:w10="urn:schemas-microsoft-com:office:word" xmlns:w="http://schemas.openxmlformats.org/wordprocessingml/2006/main" xmlns:w14="http://schemas.microsoft.com/office/word/2010/wordml" xmlns:w15="http://schemas.microsoft.com/office/word/2012/wordml" xmlns:w16cex="http://schemas.microsoft.com/office/word/2018/wordml/cex" xmlns:w16cid="http://schemas.microsoft.com/office/word/2016/wordml/cid" xmlns:w16="http://schemas.microsoft.com/office/word/2018/wordml" xmlns:w16se="http://schemas.microsoft.com/office/word/2015/wordml/symex" xmlns:wpg="http://schemas.microsoft.com/office/word/2010/wordprocessingGroup" xmlns:wpi="http://schemas.microsoft.com/office/word/2010/wordprocessingInk" xmlns:wne="http://schemas.microsoft.com/office/word/2006/wordml" xmlns:wps="http://schemas.microsoft.com/office/word/2010/wordprocessingShape" mc:Ignorable="w14 w15 w16se w16cid w16 w16cex wp14">
+<w15:people xmlns:wpc="http://schemas.microsoft.com/office/word/2010/wordprocessingCanvas" xmlns:cx="http://schemas.microsoft.com/office/drawing/2014/chartex" xmlns:cx1="http://schemas.microsoft.com/office/drawing/2015/9/8/chartex" xmlns:cx2="http://schemas.microsoft.com/office/drawing/2015/10/21/chartex" xmlns:cx3="http://schemas.microsoft.com/office/drawing/2016/5/9/chartex" xmlns:cx4="http://schemas.microsoft.com/office/drawing/2016/5/10/chartex" xmlns:cx5="http://schemas.microsoft.com/office/drawing/2016/5/11/chartex" xmlns:cx6="http://schemas.microsoft.com/office/drawing/2016/5/12/chartex" xmlns:cx7="http://schemas.microsoft.com/office/drawing/2016/5/13/chartex" xmlns:cx8="http://schemas.microsoft.com/office/drawing/2016/5/14/chartex" xmlns:mc="http://schemas.openxmlformats.org/markup-compatibility/2006" xmlns:aink="http://schemas.microsoft.com/office/drawing/2016/ink" xmlns:am3d="http://schemas.microsoft.com/office/drawing/2017/model3d" xmlns:o="urn:schemas-microsoft-com:office:office" xmlns:r="http://schemas.openxmlformats.org/officeDocument/2006/relationships" xmlns:m="http://schemas.openxmlformats.org/officeDocument/2006/math" xmlns:v="urn:schemas-microsoft-com:vml" xmlns:wp14="http://schemas.microsoft.com/office/word/2010/wordprocessingDrawing" xmlns:wp="http://schemas.openxmlformats.org/drawingml/2006/wordprocessingDrawing" xmlns:w10="urn:schemas-microsoft-com:office:word" xmlns:w="http://schemas.openxmlformats.org/wordprocessingml/2006/main" xmlns:w14="http://schemas.microsoft.com/office/word/2010/wordml" xmlns:w15="http://schemas.microsoft.com/office/word/2012/wordml" xmlns:w16cex="http://schemas.microsoft.com/office/word/2018/wordml/cex" xmlns:w16cid="http://schemas.microsoft.com/office/word/2016/wordml/cid" xmlns:w16="http://schemas.microsoft.com/office/word/2018/wordml" xmlns:w16sdtdh="http://schemas.microsoft.com/office/word/2020/wordml/sdtdatahash" xmlns:w16se="http://schemas.microsoft.com/office/word/2015/wordml/symex" xmlns:wpg="http://schemas.microsoft.com/office/word/2010/wordprocessingGroup" xmlns:wpi="http://schemas.microsoft.com/office/word/2010/wordprocessingInk" xmlns:wne="http://schemas.microsoft.com/office/word/2006/wordml" xmlns:wps="http://schemas.microsoft.com/office/word/2010/wordprocessingShape" mc:Ignorable="w14 w15 w16se w16cid w16 w16cex w16sdtdh wp14">
   <w15:person w15:author="Nicholas Maxwell">
     <w15:presenceInfo w15:providerId="AD" w15:userId="S::w10026941@usm.edu::1a044d9d-3e7b-4dec-96dd-0930cc4f0d43"/>
   </w15:person>
@@ -2517,7 +2546,7 @@
 </file>
 
 <file path=word/styles.xml><?xml version="1.0" encoding="utf-8"?>
-<w:styles xmlns:mc="http://schemas.openxmlformats.org/markup-compatibility/2006" xmlns:r="http://schemas.openxmlformats.org/officeDocument/2006/relationships" xmlns:w="http://schemas.openxmlformats.org/wordprocessingml/2006/main" xmlns:w14="http://schemas.microsoft.com/office/word/2010/wordml" xmlns:w15="http://schemas.microsoft.com/office/word/2012/wordml" xmlns:w16cex="http://schemas.microsoft.com/office/word/2018/wordml/cex" xmlns:w16cid="http://schemas.microsoft.com/office/word/2016/wordml/cid" xmlns:w16="http://schemas.microsoft.com/office/word/2018/wordml" xmlns:w16se="http://schemas.microsoft.com/office/word/2015/wordml/symex" mc:Ignorable="w14 w15 w16se w16cid w16 w16cex">
+<w:styles xmlns:mc="http://schemas.openxmlformats.org/markup-compatibility/2006" xmlns:r="http://schemas.openxmlformats.org/officeDocument/2006/relationships" xmlns:w="http://schemas.openxmlformats.org/wordprocessingml/2006/main" xmlns:w14="http://schemas.microsoft.com/office/word/2010/wordml" xmlns:w15="http://schemas.microsoft.com/office/word/2012/wordml" xmlns:w16cex="http://schemas.microsoft.com/office/word/2018/wordml/cex" xmlns:w16cid="http://schemas.microsoft.com/office/word/2016/wordml/cid" xmlns:w16="http://schemas.microsoft.com/office/word/2018/wordml" xmlns:w16sdtdh="http://schemas.microsoft.com/office/word/2020/wordml/sdtdatahash" xmlns:w16se="http://schemas.microsoft.com/office/word/2015/wordml/symex" mc:Ignorable="w14 w15 w16se w16cid w16 w16cex w16sdtdh">
   <w:docDefaults>
     <w:rPrDefault>
       <w:rPr>

</xml_diff>